<commit_message>
Weekly report has been updated with GaN early test results. The results can be seen on figures or weekly report. @ozank @mesutto
</commit_message>
<xml_diff>
--- a/Project/3501/Furkan/Weekly Report/2018.02.26/WeeklyReport  - 26 Feb 2018.docx
+++ b/Project/3501/Furkan/Weekly Report/2018.02.26/WeeklyReport  - 26 Feb 2018.docx
@@ -1006,8 +1006,194 @@
       <w:r>
         <w:t xml:space="preserve"> Interrupt</w:t>
       </w:r>
+    </w:p>
+    <w:p>
+      <w:pPr>
+        <w:pStyle w:val="Heading2"/>
+      </w:pPr>
+      <w:r>
+        <w:lastRenderedPageBreak/>
+        <w:t>GaN Test</w:t>
+      </w:r>
+    </w:p>
+    <w:p>
+      <w:pPr>
+        <w:keepNext/>
+        <w:jc w:val="center"/>
+      </w:pPr>
+      <w:r>
+        <w:pict>
+          <v:shapetype id="_x0000_t75" coordsize="21600,21600" o:spt="75" o:preferrelative="t" path="m@4@5l@4@11@9@11@9@5xe" filled="f" stroked="f">
+            <v:stroke joinstyle="miter"/>
+            <v:formulas>
+              <v:f eqn="if lineDrawn pixelLineWidth 0"/>
+              <v:f eqn="sum @0 1 0"/>
+              <v:f eqn="sum 0 0 @1"/>
+              <v:f eqn="prod @2 1 2"/>
+              <v:f eqn="prod @3 21600 pixelWidth"/>
+              <v:f eqn="prod @3 21600 pixelHeight"/>
+              <v:f eqn="sum @0 0 1"/>
+              <v:f eqn="prod @6 1 2"/>
+              <v:f eqn="prod @7 21600 pixelWidth"/>
+              <v:f eqn="sum @8 21600 0"/>
+              <v:f eqn="prod @7 21600 pixelHeight"/>
+              <v:f eqn="sum @10 21600 0"/>
+            </v:formulas>
+            <v:path o:extrusionok="f" gradientshapeok="t" o:connecttype="rect"/>
+            <o:lock v:ext="edit" aspectratio="t"/>
+          </v:shapetype>
+          <v:shape id="_x0000_i1025" type="#_x0000_t75" style="width:408.75pt;height:306pt">
+            <v:imagedata r:id="rId16" o:title="LeCroy"/>
+          </v:shape>
+        </w:pict>
+      </w:r>
+    </w:p>
+    <w:p>
+      <w:pPr>
+        <w:pStyle w:val="Caption"/>
+        <w:jc w:val="center"/>
+      </w:pPr>
+      <w:r>
+        <w:t xml:space="preserve">Figure </w:t>
+      </w:r>
+      <w:r>
+        <w:fldChar w:fldCharType="begin"/>
+      </w:r>
+      <w:r>
+        <w:instrText xml:space="preserve"> SEQ Figure \* ARABIC </w:instrText>
+      </w:r>
+      <w:r>
+        <w:fldChar w:fldCharType="separate"/>
+      </w:r>
+      <w:r>
+        <w:rPr>
+          <w:noProof/>
+        </w:rPr>
+        <w:t>13</w:t>
+      </w:r>
+      <w:r>
+        <w:fldChar w:fldCharType="end"/>
+      </w:r>
+      <w:r>
+        <w:t>: Blue and Red are both Vds of Bottom Switch</w:t>
+      </w:r>
+    </w:p>
+    <w:p>
+      <w:pPr>
+        <w:keepNext/>
+        <w:jc w:val="center"/>
+      </w:pPr>
+      <w:r>
+        <w:pict>
+          <v:shape id="_x0000_i1027" type="#_x0000_t75" style="width:410.25pt;height:306.75pt">
+            <v:imagedata r:id="rId17" o:title="LeCroy2"/>
+          </v:shape>
+        </w:pict>
+      </w:r>
+    </w:p>
+    <w:p>
+      <w:pPr>
+        <w:pStyle w:val="Caption"/>
+        <w:jc w:val="center"/>
+      </w:pPr>
+      <w:r>
+        <w:t xml:space="preserve">Figure </w:t>
+      </w:r>
+      <w:r>
+        <w:fldChar w:fldCharType="begin"/>
+      </w:r>
+      <w:r>
+        <w:instrText xml:space="preserve"> SEQ Figure \* ARABIC </w:instrText>
+      </w:r>
+      <w:r>
+        <w:fldChar w:fldCharType="separate"/>
+      </w:r>
+      <w:r>
+        <w:rPr>
+          <w:noProof/>
+        </w:rPr>
+        <w:t>14</w:t>
+      </w:r>
+      <w:r>
+        <w:fldChar w:fldCharType="end"/>
+      </w:r>
+      <w:r>
+        <w:t xml:space="preserve">: Dead Time View - Red -&gt; Vgs, Blue -&gt; </w:t>
+      </w:r>
+      <w:proofErr w:type="gramStart"/>
+      <w:r>
+        <w:t>Vds</w:t>
+      </w:r>
+      <w:proofErr w:type="gramEnd"/>
+    </w:p>
+    <w:p>
+      <w:pPr>
+        <w:keepNext/>
+        <w:jc w:val="center"/>
+      </w:pPr>
+    </w:p>
+    <w:p>
+      <w:pPr>
+        <w:pStyle w:val="Caption"/>
+        <w:jc w:val="center"/>
+      </w:pPr>
+      <w:r>
+        <w:rPr>
+          <w:noProof/>
+          <w:lang w:val="tr-TR" w:eastAsia="tr-TR"/>
+        </w:rPr>
+        <w:pict>
+          <v:shape id="_x0000_i1042" type="#_x0000_t75" style="width:450pt;height:337.5pt">
+            <v:imagedata r:id="rId18" o:title="LeCroy4"/>
+          </v:shape>
+        </w:pict>
+      </w:r>
+    </w:p>
+    <w:p>
+      <w:pPr>
+        <w:pStyle w:val="Caption"/>
+        <w:jc w:val="center"/>
+      </w:pPr>
+      <w:r>
+        <w:t xml:space="preserve">Figure </w:t>
+      </w:r>
+      <w:r>
+        <w:fldChar w:fldCharType="begin"/>
+      </w:r>
+      <w:r>
+        <w:instrText xml:space="preserve"> SEQ Figure \* ARABIC </w:instrText>
+      </w:r>
+      <w:r>
+        <w:fldChar w:fldCharType="separate"/>
+      </w:r>
+      <w:r>
+        <w:rPr>
+          <w:noProof/>
+        </w:rPr>
+        <w:t>15</w:t>
+      </w:r>
+      <w:r>
+        <w:fldChar w:fldCharType="end"/>
+      </w:r>
+      <w:r>
+        <w:t>: Blue &gt; Vds, Red-&gt; Vgs</w:t>
+      </w:r>
       <w:bookmarkStart w:id="0" w:name="_GoBack"/>
       <w:bookmarkEnd w:id="0"/>
+      <w:r>
+        <w:t xml:space="preserve"> </w:t>
+      </w:r>
+      <w:r>
+        <w:t>and Yellow</w:t>
+      </w:r>
+      <w:r>
+        <w:t xml:space="preserve"> -&gt; Applied PWM</w:t>
+      </w:r>
+    </w:p>
+    <w:p>
+      <w:pPr>
+        <w:jc w:val="center"/>
+      </w:pPr>
     </w:p>
     <w:sectPr>
       <w:pgSz w:w="11906" w:h="16838"/>

</xml_diff>